<commit_message>
add submeter etapa obs realidade
</commit_message>
<xml_diff>
--- a/CASOS_DE_USO/uc_aceitar_solicitacao_orientacao.docx
+++ b/CASOS_DE_USO/uc_aceitar_solicitacao_orientacao.docx
@@ -187,6 +187,7 @@
           <w:rFonts w:ascii="Arial" w:hAnsi="Arial"/>
         </w:rPr>
       </w:pPr>
+      <w:bookmarkStart w:id="0" w:name="_GoBack"/>
     </w:p>
     <w:tbl>
       <w:tblPr>
@@ -214,6 +215,7 @@
           <w:tcPr>
             <w:tcW w:w="2196" w:type="dxa"/>
           </w:tcPr>
+          <w:bookmarkEnd w:id="0"/>
           <w:p>
             <w:pPr>
               <w:pStyle w:val="Tabletext"/>
@@ -431,6 +433,20 @@
                 <w:rFonts w:ascii="Arial" w:hAnsi="Arial"/>
               </w:rPr>
             </w:pPr>
+            <w:r>
+              <w:rPr>
+                <w:rFonts w:ascii="Arial" w:hAnsi="Arial"/>
+                <w:lang w:val="en-US"/>
+              </w:rPr>
+              <w:t>29</w:t>
+            </w:r>
+            <w:r>
+              <w:rPr>
+                <w:rFonts w:ascii="Arial" w:hAnsi="Arial"/>
+                <w:lang w:val="en-US"/>
+              </w:rPr>
+              <w:t>/10/18</w:t>
+            </w:r>
           </w:p>
         </w:tc>
         <w:tc>
@@ -1064,7 +1080,21 @@
           </w:tcPr>
           <w:p>
             <w:r>
-              <w:t>Muda o status do arco para criado.</w:t>
+              <w:t>M</w:t>
+            </w:r>
+            <w:r>
+              <w:t>uda o status do arco para 2</w:t>
+            </w:r>
+            <w:r>
+              <w:t>.</w:t>
+            </w:r>
+          </w:p>
+          <w:p>
+            <w:r>
+              <w:t xml:space="preserve">Muda o status da etapa observação </w:t>
+            </w:r>
+            <w:r>
+              <w:t>da realidade para 1.</w:t>
             </w:r>
           </w:p>
         </w:tc>
@@ -1287,10 +1317,7 @@
         </w:tc>
       </w:tr>
     </w:tbl>
-    <w:p>
-      <w:bookmarkStart w:id="0" w:name="_GoBack"/>
-      <w:bookmarkEnd w:id="0"/>
-    </w:p>
+    <w:p/>
     <w:p/>
     <w:sectPr>
       <w:pgSz w:w="11906" w:h="16838"/>

</xml_diff>

<commit_message>
atulizações nos casos de uso
</commit_message>
<xml_diff>
--- a/CASOS_DE_USO/uc_aceitar_solicitacao_orientacao.docx
+++ b/CASOS_DE_USO/uc_aceitar_solicitacao_orientacao.docx
@@ -187,7 +187,6 @@
           <w:rFonts w:ascii="Arial" w:hAnsi="Arial"/>
         </w:rPr>
       </w:pPr>
-      <w:bookmarkStart w:id="0" w:name="_GoBack"/>
     </w:p>
     <w:tbl>
       <w:tblPr>
@@ -215,7 +214,6 @@
           <w:tcPr>
             <w:tcW w:w="2196" w:type="dxa"/>
           </w:tcPr>
-          <w:bookmarkEnd w:id="0"/>
           <w:p>
             <w:pPr>
               <w:pStyle w:val="Tabletext"/>
@@ -438,14 +436,7 @@
                 <w:rFonts w:ascii="Arial" w:hAnsi="Arial"/>
                 <w:lang w:val="en-US"/>
               </w:rPr>
-              <w:t>29</w:t>
-            </w:r>
-            <w:r>
-              <w:rPr>
-                <w:rFonts w:ascii="Arial" w:hAnsi="Arial"/>
-                <w:lang w:val="en-US"/>
-              </w:rPr>
-              <w:t>/10/18</w:t>
+              <w:t>29/10/18</w:t>
             </w:r>
           </w:p>
         </w:tc>
@@ -486,6 +477,12 @@
                 <w:rFonts w:ascii="Arial" w:hAnsi="Arial"/>
               </w:rPr>
             </w:pPr>
+            <w:r>
+              <w:rPr>
+                <w:rFonts w:ascii="Arial" w:hAnsi="Arial"/>
+              </w:rPr>
+              <w:t>Eduardo Lima</w:t>
+            </w:r>
           </w:p>
         </w:tc>
       </w:tr>
@@ -501,6 +498,20 @@
                 <w:rFonts w:ascii="Arial" w:hAnsi="Arial"/>
               </w:rPr>
             </w:pPr>
+            <w:r>
+              <w:rPr>
+                <w:rFonts w:ascii="Arial" w:hAnsi="Arial"/>
+                <w:lang w:val="en-US"/>
+              </w:rPr>
+              <w:t>30</w:t>
+            </w:r>
+            <w:r>
+              <w:rPr>
+                <w:rFonts w:ascii="Arial" w:hAnsi="Arial"/>
+                <w:lang w:val="en-US"/>
+              </w:rPr>
+              <w:t>/10/18</w:t>
+            </w:r>
           </w:p>
         </w:tc>
         <w:tc>
@@ -540,6 +551,12 @@
                 <w:rFonts w:ascii="Arial" w:hAnsi="Arial"/>
               </w:rPr>
             </w:pPr>
+            <w:r>
+              <w:rPr>
+                <w:rFonts w:ascii="Arial" w:hAnsi="Arial"/>
+              </w:rPr>
+              <w:t>Eduardo Lima</w:t>
+            </w:r>
           </w:p>
         </w:tc>
       </w:tr>
@@ -555,6 +572,20 @@
                 <w:rFonts w:ascii="Arial" w:hAnsi="Arial"/>
               </w:rPr>
             </w:pPr>
+            <w:r>
+              <w:rPr>
+                <w:rFonts w:ascii="Arial" w:hAnsi="Arial"/>
+                <w:lang w:val="en-US"/>
+              </w:rPr>
+              <w:t>31</w:t>
+            </w:r>
+            <w:r>
+              <w:rPr>
+                <w:rFonts w:ascii="Arial" w:hAnsi="Arial"/>
+                <w:lang w:val="en-US"/>
+              </w:rPr>
+              <w:t>/10/18</w:t>
+            </w:r>
           </w:p>
         </w:tc>
         <w:tc>
@@ -594,6 +625,12 @@
                 <w:rFonts w:ascii="Arial" w:hAnsi="Arial"/>
               </w:rPr>
             </w:pPr>
+            <w:r>
+              <w:rPr>
+                <w:rFonts w:ascii="Arial" w:hAnsi="Arial"/>
+              </w:rPr>
+              <w:t>Eduardo Lima</w:t>
+            </w:r>
           </w:p>
         </w:tc>
       </w:tr>
@@ -817,7 +854,49 @@
               <w:t xml:space="preserve"> </w:t>
             </w:r>
           </w:p>
-          <w:p/>
+          <w:p>
+            <w:r>
+              <w:rPr>
+                <w:noProof/>
+                <w:lang w:eastAsia="pt-BR"/>
+              </w:rPr>
+              <w:drawing>
+                <wp:inline distT="0" distB="0" distL="0" distR="0" wp14:anchorId="32509BC9" wp14:editId="281F3746">
+                  <wp:extent cx="2451100" cy="1205737"/>
+                  <wp:effectExtent l="0" t="0" r="6350" b="0"/>
+                  <wp:docPr id="2" name="Imagem 2"/>
+                  <wp:cNvGraphicFramePr>
+                    <a:graphicFrameLocks xmlns:a="http://schemas.openxmlformats.org/drawingml/2006/main" noChangeAspect="1"/>
+                  </wp:cNvGraphicFramePr>
+                  <a:graphic xmlns:a="http://schemas.openxmlformats.org/drawingml/2006/main">
+                    <a:graphicData uri="http://schemas.openxmlformats.org/drawingml/2006/picture">
+                      <pic:pic xmlns:pic="http://schemas.openxmlformats.org/drawingml/2006/picture">
+                        <pic:nvPicPr>
+                          <pic:cNvPr id="1" name=""/>
+                          <pic:cNvPicPr/>
+                        </pic:nvPicPr>
+                        <pic:blipFill>
+                          <a:blip r:embed="rId5"/>
+                          <a:stretch>
+                            <a:fillRect/>
+                          </a:stretch>
+                        </pic:blipFill>
+                        <pic:spPr>
+                          <a:xfrm>
+                            <a:off x="0" y="0"/>
+                            <a:ext cx="2484689" cy="1222260"/>
+                          </a:xfrm>
+                          <a:prstGeom prst="rect">
+                            <a:avLst/>
+                          </a:prstGeom>
+                        </pic:spPr>
+                      </pic:pic>
+                    </a:graphicData>
+                  </a:graphic>
+                </wp:inline>
+              </w:drawing>
+            </w:r>
+          </w:p>
         </w:tc>
       </w:tr>
       <w:tr>
@@ -920,7 +999,7 @@
               <w:rPr>
                 <w:b/>
               </w:rPr>
-              <w:t xml:space="preserve"> V006</w:t>
+              <w:t xml:space="preserve"> V004</w:t>
             </w:r>
             <w:r>
               <w:t>.</w:t>
@@ -964,7 +1043,7 @@
               <w:rPr>
                 <w:b/>
               </w:rPr>
-              <w:t>V008</w:t>
+              <w:t>V006</w:t>
             </w:r>
             <w:r>
               <w:rPr>
@@ -1006,7 +1085,54 @@
               </w:numPr>
             </w:pPr>
             <w:r>
-              <w:t>O sistema atualiza a lista e  muda o status do arco que foi aceito.</w:t>
+              <w:t xml:space="preserve">O sistema atualiza a lista e  muda o status do </w:t>
+            </w:r>
+            <w:bookmarkStart w:id="0" w:name="_GoBack"/>
+            <w:r>
+              <w:rPr>
+                <w:b/>
+              </w:rPr>
+              <w:t>arco que foi aceito</w:t>
+            </w:r>
+            <w:r>
+              <w:t xml:space="preserve"> </w:t>
+            </w:r>
+            <w:bookmarkEnd w:id="0"/>
+            <w:r>
+              <w:t xml:space="preserve">para </w:t>
+            </w:r>
+            <w:r>
+              <w:rPr>
+                <w:b/>
+              </w:rPr>
+              <w:t>2</w:t>
+            </w:r>
+            <w:r>
+              <w:t xml:space="preserve"> e  m</w:t>
+            </w:r>
+            <w:r>
+              <w:t xml:space="preserve">uda o status da etapa </w:t>
+            </w:r>
+            <w:r>
+              <w:rPr>
+                <w:b/>
+              </w:rPr>
+              <w:t>observação da realidade</w:t>
+            </w:r>
+            <w:r>
+              <w:t xml:space="preserve"> para </w:t>
+            </w:r>
+            <w:r>
+              <w:rPr>
+                <w:b/>
+              </w:rPr>
+              <w:t>1</w:t>
+            </w:r>
+            <w:r>
+              <w:rPr>
+                <w:b/>
+              </w:rPr>
+              <w:t>.</w:t>
             </w:r>
           </w:p>
         </w:tc>
@@ -1029,35 +1155,7 @@
           <w:tcPr>
             <w:tcW w:w="6687" w:type="dxa"/>
           </w:tcPr>
-          <w:p>
-            <w:r>
-              <w:rPr>
-                <w:b/>
-              </w:rPr>
-              <w:t xml:space="preserve">      </w:t>
-            </w:r>
-            <w:r>
-              <w:rPr>
-                <w:b/>
-              </w:rPr>
-              <w:t xml:space="preserve">No item 2, </w:t>
-            </w:r>
-            <w:r>
-              <w:t xml:space="preserve">se o docente clica no botão Voltar o sistema o redireciona para a tela </w:t>
-            </w:r>
-            <w:r>
-              <w:rPr>
-                <w:b/>
-              </w:rPr>
-              <w:t>V006.</w:t>
-            </w:r>
-          </w:p>
-          <w:p>
-            <w:pPr>
-              <w:pStyle w:val="PargrafodaLista"/>
-              <w:ind w:left="375"/>
-            </w:pPr>
-          </w:p>
+          <w:p/>
         </w:tc>
       </w:tr>
       <w:tr>
@@ -1078,25 +1176,8 @@
           <w:tcPr>
             <w:tcW w:w="6687" w:type="dxa"/>
           </w:tcPr>
-          <w:p>
-            <w:r>
-              <w:t>M</w:t>
-            </w:r>
-            <w:r>
-              <w:t>uda o status do arco para 2</w:t>
-            </w:r>
-            <w:r>
-              <w:t>.</w:t>
-            </w:r>
-          </w:p>
-          <w:p>
-            <w:r>
-              <w:t xml:space="preserve">Muda o status da etapa observação </w:t>
-            </w:r>
-            <w:r>
-              <w:t>da realidade para 1.</w:t>
-            </w:r>
-          </w:p>
+          <w:p/>
+          <w:p/>
         </w:tc>
       </w:tr>
       <w:tr>
@@ -1194,7 +1275,11 @@
           <w:tcPr>
             <w:tcW w:w="6687" w:type="dxa"/>
           </w:tcPr>
-          <w:p/>
+          <w:p>
+            <w:r>
+              <w:t>Um novo arco só estará apto a ser desenvolvido caso o docente aceite orientar o desenvolvimento do mesmo.</w:t>
+            </w:r>
+          </w:p>
         </w:tc>
       </w:tr>
       <w:tr>
@@ -1251,7 +1336,7 @@
                           <pic:cNvPicPr/>
                         </pic:nvPicPr>
                         <pic:blipFill rotWithShape="1">
-                          <a:blip r:embed="rId5">
+                          <a:blip r:embed="rId6">
                             <a:extLst>
                               <a:ext uri="{28A0092B-C50C-407E-A947-70E740481C1C}">
                                 <a14:useLocalDpi xmlns:a14="http://schemas.microsoft.com/office/drawing/2010/main" val="0"/>

</xml_diff>

<commit_message>
mudanças casos de uso
</commit_message>
<xml_diff>
--- a/CASOS_DE_USO/uc_aceitar_solicitacao_orientacao.docx
+++ b/CASOS_DE_USO/uc_aceitar_solicitacao_orientacao.docx
@@ -503,14 +503,7 @@
                 <w:rFonts w:ascii="Arial" w:hAnsi="Arial"/>
                 <w:lang w:val="en-US"/>
               </w:rPr>
-              <w:t>30</w:t>
-            </w:r>
-            <w:r>
-              <w:rPr>
-                <w:rFonts w:ascii="Arial" w:hAnsi="Arial"/>
-                <w:lang w:val="en-US"/>
-              </w:rPr>
-              <w:t>/10/18</w:t>
+              <w:t>30/10/18</w:t>
             </w:r>
           </w:p>
         </w:tc>
@@ -577,14 +570,7 @@
                 <w:rFonts w:ascii="Arial" w:hAnsi="Arial"/>
                 <w:lang w:val="en-US"/>
               </w:rPr>
-              <w:t>31</w:t>
-            </w:r>
-            <w:r>
-              <w:rPr>
-                <w:rFonts w:ascii="Arial" w:hAnsi="Arial"/>
-                <w:lang w:val="en-US"/>
-              </w:rPr>
-              <w:t>/10/18</w:t>
+              <w:t>31/10/18</w:t>
             </w:r>
           </w:p>
         </w:tc>
@@ -1087,47 +1073,41 @@
             <w:r>
               <w:t xml:space="preserve">O sistema atualiza a lista e  muda o status do </w:t>
             </w:r>
+            <w:r>
+              <w:rPr>
+                <w:b/>
+              </w:rPr>
+              <w:t>arco que foi aceito</w:t>
+            </w:r>
+            <w:r>
+              <w:t xml:space="preserve"> para </w:t>
+            </w:r>
+            <w:r>
+              <w:rPr>
+                <w:b/>
+              </w:rPr>
+              <w:t>2</w:t>
+            </w:r>
+            <w:r>
+              <w:t xml:space="preserve"> e  muda o status da etapa </w:t>
+            </w:r>
+            <w:r>
+              <w:rPr>
+                <w:b/>
+              </w:rPr>
+              <w:t>observação da realidade</w:t>
+            </w:r>
+            <w:r>
+              <w:t xml:space="preserve"> para </w:t>
+            </w:r>
+            <w:r>
+              <w:rPr>
+                <w:b/>
+              </w:rPr>
+              <w:t>4</w:t>
+            </w:r>
             <w:bookmarkStart w:id="0" w:name="_GoBack"/>
-            <w:r>
-              <w:rPr>
-                <w:b/>
-              </w:rPr>
-              <w:t>arco que foi aceito</w:t>
-            </w:r>
-            <w:r>
-              <w:t xml:space="preserve"> </w:t>
-            </w:r>
             <w:bookmarkEnd w:id="0"/>
-            <w:r>
-              <w:t xml:space="preserve">para </w:t>
-            </w:r>
-            <w:r>
-              <w:rPr>
-                <w:b/>
-              </w:rPr>
-              <w:t>2</w:t>
-            </w:r>
-            <w:r>
-              <w:t xml:space="preserve"> e  m</w:t>
-            </w:r>
-            <w:r>
-              <w:t xml:space="preserve">uda o status da etapa </w:t>
-            </w:r>
-            <w:r>
-              <w:rPr>
-                <w:b/>
-              </w:rPr>
-              <w:t>observação da realidade</w:t>
-            </w:r>
-            <w:r>
-              <w:t xml:space="preserve"> para </w:t>
-            </w:r>
-            <w:r>
-              <w:rPr>
-                <w:b/>
-              </w:rPr>
-              <w:t>1</w:t>
-            </w:r>
             <w:r>
               <w:rPr>
                 <w:b/>

</xml_diff>